<commit_message>
Created PDF files of the report, use case diagram and class diagram
</commit_message>
<xml_diff>
--- a/src/main/resources/report/SENG201ProjectReport.docx
+++ b/src/main/resources/report/SENG201ProjectReport.docx
@@ -1,6 +1,6 @@
 
 <file path=word/document.xml><?xml version="1.0" encoding="utf-8"?>
-<w:document xmlns:wpc="http://schemas.microsoft.com/office/word/2010/wordprocessingCanvas" xmlns:cx="http://schemas.microsoft.com/office/drawing/2014/chartex" xmlns:cx1="http://schemas.microsoft.com/office/drawing/2015/9/8/chartex" xmlns:cx2="http://schemas.microsoft.com/office/drawing/2015/10/21/chartex" xmlns:cx3="http://schemas.microsoft.com/office/drawing/2016/5/9/chartex" xmlns:cx4="http://schemas.microsoft.com/office/drawing/2016/5/10/chartex" xmlns:cx5="http://schemas.microsoft.com/office/drawing/2016/5/11/chartex" xmlns:cx6="http://schemas.microsoft.com/office/drawing/2016/5/12/chartex" xmlns:cx7="http://schemas.microsoft.com/office/drawing/2016/5/13/chartex" xmlns:cx8="http://schemas.microsoft.com/office/drawing/2016/5/14/chartex" xmlns:mc="http://schemas.openxmlformats.org/markup-compatibility/2006" xmlns:aink="http://schemas.microsoft.com/office/drawing/2016/ink" xmlns:am3d="http://schemas.microsoft.com/office/drawing/2017/model3d" xmlns:o="urn:schemas-microsoft-com:office:office" xmlns:oel="http://schemas.microsoft.com/office/2019/extlst" xmlns:r="http://schemas.openxmlformats.org/officeDocument/2006/relationships" xmlns:m="http://schemas.openxmlformats.org/officeDocument/2006/math" xmlns:v="urn:schemas-microsoft-com:vml" xmlns:wp14="http://schemas.microsoft.com/office/word/2010/wordprocessingDrawing" xmlns:wp="http://schemas.openxmlformats.org/drawingml/2006/wordprocessingDrawing" xmlns:w10="urn:schemas-microsoft-com:office:word" xmlns:w="http://schemas.openxmlformats.org/wordprocessingml/2006/main" xmlns:w14="http://schemas.microsoft.com/office/word/2010/wordml" xmlns:w15="http://schemas.microsoft.com/office/word/2012/wordml" xmlns:w16cex="http://schemas.microsoft.com/office/word/2018/wordml/cex" xmlns:w16cid="http://schemas.microsoft.com/office/word/2016/wordml/cid" xmlns:w16="http://schemas.microsoft.com/office/word/2018/wordml" xmlns:w16du="http://schemas.microsoft.com/office/word/2023/wordml/word16du" xmlns:w16sdtdh="http://schemas.microsoft.com/office/word/2020/wordml/sdtdatahash" xmlns:w16se="http://schemas.microsoft.com/office/word/2015/wordml/symex" xmlns:wpg="http://schemas.microsoft.com/office/word/2010/wordprocessingGroup" xmlns:wpi="http://schemas.microsoft.com/office/word/2010/wordprocessingInk" xmlns:wne="http://schemas.microsoft.com/office/word/2006/wordml" xmlns:wps="http://schemas.microsoft.com/office/word/2010/wordprocessingShape" mc:Ignorable="w14 w15 w16se w16cid w16 w16cex w16sdtdh w16du wp14">
+<w:document xmlns:wpc="http://schemas.microsoft.com/office/word/2010/wordprocessingCanvas" xmlns:cx="http://schemas.microsoft.com/office/drawing/2014/chartex" xmlns:cx1="http://schemas.microsoft.com/office/drawing/2015/9/8/chartex" xmlns:cx2="http://schemas.microsoft.com/office/drawing/2015/10/21/chartex" xmlns:cx3="http://schemas.microsoft.com/office/drawing/2016/5/9/chartex" xmlns:cx4="http://schemas.microsoft.com/office/drawing/2016/5/10/chartex" xmlns:cx5="http://schemas.microsoft.com/office/drawing/2016/5/11/chartex" xmlns:cx6="http://schemas.microsoft.com/office/drawing/2016/5/12/chartex" xmlns:cx7="http://schemas.microsoft.com/office/drawing/2016/5/13/chartex" xmlns:cx8="http://schemas.microsoft.com/office/drawing/2016/5/14/chartex" xmlns:mc="http://schemas.openxmlformats.org/markup-compatibility/2006" xmlns:aink="http://schemas.microsoft.com/office/drawing/2016/ink" xmlns:am3d="http://schemas.microsoft.com/office/drawing/2017/model3d" xmlns:o="urn:schemas-microsoft-com:office:office" xmlns:oel="http://schemas.microsoft.com/office/2019/extlst" xmlns:r="http://schemas.openxmlformats.org/officeDocument/2006/relationships" xmlns:m="http://schemas.openxmlformats.org/officeDocument/2006/math" xmlns:v="urn:schemas-microsoft-com:vml" xmlns:wp14="http://schemas.microsoft.com/office/word/2010/wordprocessingDrawing" xmlns:wp="http://schemas.openxmlformats.org/drawingml/2006/wordprocessingDrawing" xmlns:w10="urn:schemas-microsoft-com:office:word" xmlns:w="http://schemas.openxmlformats.org/wordprocessingml/2006/main" xmlns:w14="http://schemas.microsoft.com/office/word/2010/wordml" xmlns:w15="http://schemas.microsoft.com/office/word/2012/wordml" xmlns:w16cex="http://schemas.microsoft.com/office/word/2018/wordml/cex" xmlns:w16cid="http://schemas.microsoft.com/office/word/2016/wordml/cid" xmlns:w16="http://schemas.microsoft.com/office/word/2018/wordml" xmlns:w16sdtdh="http://schemas.microsoft.com/office/word/2020/wordml/sdtdatahash" xmlns:w16se="http://schemas.microsoft.com/office/word/2015/wordml/symex" xmlns:wpg="http://schemas.microsoft.com/office/word/2010/wordprocessingGroup" xmlns:wpi="http://schemas.microsoft.com/office/word/2010/wordprocessingInk" xmlns:wne="http://schemas.microsoft.com/office/word/2006/wordml" xmlns:wps="http://schemas.microsoft.com/office/word/2010/wordprocessingShape" mc:Ignorable="w14 w15 w16se w16cid w16 w16cex w16sdtdh wp14">
   <w:body>
     <w:p>
       <w:pPr>
@@ -57,7 +57,13 @@
         <w:spacing w:after="120"/>
       </w:pPr>
       <w:r>
-        <w:t>The game is structured around the idea of a Model View Controller archetectual pattern as learnt about in lectures. This allows for easy maintenance and testing, which are both essential when creating a project like this where there are constant changes happening.</w:t>
+        <w:t xml:space="preserve">The game is structured around the idea of a Model View Controller </w:t>
+      </w:r>
+      <w:r>
+        <w:t>architectural</w:t>
+      </w:r>
+      <w:r>
+        <w:t xml:space="preserve"> pattern as learnt about in lectures. This allows for easy maintenance and testing, which are both essential when creating a project like this where there are constant changes happening.</w:t>
       </w:r>
     </w:p>
     <w:p>
@@ -73,7 +79,15 @@
         <w:spacing w:after="120"/>
       </w:pPr>
       <w:r>
-        <w:t>Each controller class has an instance of a service class, which is stored through the GameManager object to keep track of data throughout the game. These controller classes have numerous private fields such as buttons, labels, list views, and dropdowns, which are all annotated with @FXML to allow them to be updated by the methods within the controller. This is essential as it allows us to update key information displayed in the GUI to the user. Each controller also contains an initialize method which is called automatically by JavaFX after the FXML file is loaded, notably, when the window currently displayed is changed. The main role of the initialize method is to set up any dependent labels, such as current round and current money on each page, as well as starting up any event listeners for drop down menus or other elements.</w:t>
+        <w:t xml:space="preserve">Each controller class has an instance of a service class, which is stored through the </w:t>
+      </w:r>
+      <w:proofErr w:type="spellStart"/>
+      <w:r>
+        <w:t>GameManager</w:t>
+      </w:r>
+      <w:proofErr w:type="spellEnd"/>
+      <w:r>
+        <w:t xml:space="preserve"> object to keep track of data throughout the game. These controller classes have numerous private fields such as buttons, labels, list views, and dropdowns, which are all annotated with @FXML to allow them to be updated by the methods within the controller. This is essential as it allows us to update key information displayed in the GUI to the user. Each controller also contains an initialize method which is called automatically by JavaFX after the FXML file is loaded, notably, when the window currently displayed is changed. The main role of the initialize method is to set up any dependent labels, such as current round and current money on each page, as well as starting up any event listeners for drop down menus or other elements.</w:t>
       </w:r>
     </w:p>
     <w:p>
@@ -81,7 +95,31 @@
         <w:spacing w:after="120"/>
       </w:pPr>
       <w:r>
-        <w:t xml:space="preserve">On top of the initialize method, all controller classes contain methods that utilise the service classes; this allows us to store and retrieve key information to make calculations behind the scenes and update elements to display changes in data.  Some models and services are relatively basic, such as NameInput and NameInputService, which only contain trivial getters and setters. Whereas, we have models such as CurrentRound which contain more complex logic to be able to set up the carts correctly and thus do more than just getting and setting key values. </w:t>
+        <w:t xml:space="preserve">On top of the initialize method, all controller classes contain methods that utilise the service classes; this allows us to store and retrieve key information to make calculations behind the scenes and update elements to display changes in data.  Some models and services are relatively basic, such as </w:t>
+      </w:r>
+      <w:proofErr w:type="spellStart"/>
+      <w:r>
+        <w:t>NameInput</w:t>
+      </w:r>
+      <w:proofErr w:type="spellEnd"/>
+      <w:r>
+        <w:t xml:space="preserve"> and </w:t>
+      </w:r>
+      <w:proofErr w:type="spellStart"/>
+      <w:r>
+        <w:t>NameInputService</w:t>
+      </w:r>
+      <w:proofErr w:type="spellEnd"/>
+      <w:r>
+        <w:t xml:space="preserve">, which only contain trivial getters and setters. Whereas, we have models such as </w:t>
+      </w:r>
+      <w:proofErr w:type="spellStart"/>
+      <w:r>
+        <w:t>CurrentRound</w:t>
+      </w:r>
+      <w:proofErr w:type="spellEnd"/>
+      <w:r>
+        <w:t xml:space="preserve"> which contain more complex logic to be able to set up the carts correctly and thus do more than just getting and setting key values. </w:t>
       </w:r>
     </w:p>
     <w:p>
@@ -107,7 +145,15 @@
         <w:spacing w:after="120"/>
       </w:pPr>
       <w:r>
-        <w:t>In our experience with running our tests we were able to achieve 89% class coverage and 96% method coverage in the models package. This is due to the fact that we aren’t testing all of the classes withing the towertypes package as they are all just classes constructing the starting towers and so they don’t require testing. We also achieved 100% coverage in the service package with 100% method coverage. Overall however, the entire project only had a 64% class coverage with a 60% method coverage. This can easily be explained by the fact that there isn’t a straightforward way to test the controller classes for the GUI and so they remain untested.</w:t>
+        <w:t xml:space="preserve">In our experience with running our tests we were able to achieve 89% class coverage and 96% method coverage in the models package. This is due to the fact that we aren’t testing all of the classes withing the </w:t>
+      </w:r>
+      <w:proofErr w:type="spellStart"/>
+      <w:r>
+        <w:t>towertypes</w:t>
+      </w:r>
+      <w:proofErr w:type="spellEnd"/>
+      <w:r>
+        <w:t xml:space="preserve"> package as they are all just classes constructing the starting towers and so they don’t require testing. We also achieved 100% coverage in the service package with 100% method coverage. Overall however, the entire project only had a 64% class coverage with a 60% method coverage. This can easily be explained by the fact that there isn’t a straightforward way to test the controller classes for the GUI and so they remain untested.</w:t>
       </w:r>
     </w:p>
     <w:p>
@@ -193,7 +239,10 @@
         <w:spacing w:after="120"/>
       </w:pPr>
       <w:r>
-        <w:t>We have both spent around 70-80 hours working on the project and we agree that we have both each done a 50% split of the work</w:t>
+        <w:t xml:space="preserve">We have both spent around 70-80 hours working on the project and we agree that </w:t>
+      </w:r>
+      <w:r>
+        <w:t>Caleb completed 55% of the work and Quinn completed 45%</w:t>
       </w:r>
       <w:r>
         <w:t>.</w:t>
@@ -220,7 +269,7 @@
 </file>
 
 <file path=word/styles.xml><?xml version="1.0" encoding="utf-8"?>
-<w:styles xmlns:mc="http://schemas.openxmlformats.org/markup-compatibility/2006" xmlns:r="http://schemas.openxmlformats.org/officeDocument/2006/relationships" xmlns:w="http://schemas.openxmlformats.org/wordprocessingml/2006/main" xmlns:w14="http://schemas.microsoft.com/office/word/2010/wordml" xmlns:w15="http://schemas.microsoft.com/office/word/2012/wordml" xmlns:w16cex="http://schemas.microsoft.com/office/word/2018/wordml/cex" xmlns:w16cid="http://schemas.microsoft.com/office/word/2016/wordml/cid" xmlns:w16="http://schemas.microsoft.com/office/word/2018/wordml" xmlns:w16du="http://schemas.microsoft.com/office/word/2023/wordml/word16du" xmlns:w16sdtdh="http://schemas.microsoft.com/office/word/2020/wordml/sdtdatahash" xmlns:w16se="http://schemas.microsoft.com/office/word/2015/wordml/symex" mc:Ignorable="w14 w15 w16se w16cid w16 w16cex w16sdtdh w16du">
+<w:styles xmlns:mc="http://schemas.openxmlformats.org/markup-compatibility/2006" xmlns:r="http://schemas.openxmlformats.org/officeDocument/2006/relationships" xmlns:w="http://schemas.openxmlformats.org/wordprocessingml/2006/main" xmlns:w14="http://schemas.microsoft.com/office/word/2010/wordml" xmlns:w15="http://schemas.microsoft.com/office/word/2012/wordml" xmlns:w16cex="http://schemas.microsoft.com/office/word/2018/wordml/cex" xmlns:w16cid="http://schemas.microsoft.com/office/word/2016/wordml/cid" xmlns:w16="http://schemas.microsoft.com/office/word/2018/wordml" xmlns:w16sdtdh="http://schemas.microsoft.com/office/word/2020/wordml/sdtdatahash" xmlns:w16se="http://schemas.microsoft.com/office/word/2015/wordml/symex" mc:Ignorable="w14 w15 w16se w16cid w16 w16cex w16sdtdh">
   <w:docDefaults>
     <w:rPrDefault>
       <w:rPr>

</xml_diff>